<commit_message>
- Added more to the project. - Updated project to get data for report
</commit_message>
<xml_diff>
--- a/Project.docx
+++ b/Project.docx
@@ -89,25 +89,240 @@
         <w:tab/>
       </w:r>
       <w:r>
+        <w:t xml:space="preserve">To facilitate </w:t>
+      </w:r>
+      <w:r>
+        <w:t xml:space="preserve">efficient </w:t>
+      </w:r>
+      <w:r>
+        <w:t>communication</w:t>
+      </w:r>
+      <w:r>
+        <w:t xml:space="preserve"> between our nodes</w:t>
+      </w:r>
+      <w:r>
+        <w:t>, for vector max reduce &amp; broadcast, we use</w:t>
+      </w:r>
+      <w:r>
+        <w:t xml:space="preserve"> the hypercube approach</w:t>
+      </w:r>
+      <w:r>
+        <w:t xml:space="preserve">; </w:t>
+      </w:r>
+      <w:r>
+        <w:t>which acts much like a binary tree and</w:t>
+      </w:r>
+      <w:r>
+        <w:t xml:space="preserve"> functions with logarithmic behavior. </w:t>
+      </w:r>
+      <w:r>
+        <w:t xml:space="preserve">Broadcasts begin </w:t>
+      </w:r>
+      <w:r>
+        <w:t xml:space="preserve">at the root node, </w:t>
+      </w:r>
+      <w:r>
+        <w:t xml:space="preserve">then uses MPI_Send() to message </w:t>
+      </w:r>
+      <w:r>
+        <w:t xml:space="preserve">two children. </w:t>
+      </w:r>
+      <w:r>
+        <w:t>This pattern repeats for each segment of the hypercube, where each</w:t>
+      </w:r>
+      <w:r>
+        <w:t xml:space="preserve"> child node then </w:t>
+      </w:r>
+      <w:r>
+        <w:t>sends to</w:t>
+      </w:r>
+      <w:r>
+        <w:t xml:space="preserve"> two </w:t>
+      </w:r>
+      <w:r>
+        <w:t xml:space="preserve">new </w:t>
+      </w:r>
+      <w:r>
+        <w:t>children node</w:t>
+      </w:r>
+      <w:r>
+        <w:t>s</w:t>
+      </w:r>
+      <w:r>
+        <w:t xml:space="preserve"> of its own (hence the lo</w:t>
+      </w:r>
+      <w:r>
+        <w:t xml:space="preserve">garithmic growth). This is also </w:t>
+      </w:r>
+      <w:r>
+        <w:t xml:space="preserve">the pattern of </w:t>
+      </w:r>
+      <w:r>
+        <w:t>reduction</w:t>
+      </w:r>
+      <w:r>
+        <w:t xml:space="preserve">, where two children reduce to a single parent, </w:t>
+      </w:r>
+      <w:r>
+        <w:t>with</w:t>
+      </w:r>
+      <w:r>
+        <w:t xml:space="preserve"> each parent in turn reducing with another parent until the root node is reached.</w:t>
+      </w:r>
+    </w:p>
+    <w:p>
+      <w:pPr>
+        <w:spacing w:line="480" w:lineRule="auto"/>
+        <w:ind w:firstLine="720"/>
+      </w:pPr>
+      <w:r>
         <w:t xml:space="preserve">Our goal is to create a program </w:t>
       </w:r>
       <w:r>
         <w:t>which does the following: First, each machine</w:t>
       </w:r>
       <w:r>
-        <w:t xml:space="preserve"> generates a new array of numbers </w:t>
-      </w:r>
-      <w:r>
-        <w:t>(size n) for each computer. Second,</w:t>
-      </w:r>
-      <w:r>
-        <w:t xml:space="preserve"> the array takes the two arrays reduced to its position then chooses the one the highest number between the two arrays, at a given position (on the first iteration, this skips directly to sending the array).</w:t>
+        <w:t xml:space="preserve"> generates a new array of </w:t>
+      </w:r>
+      <w:r>
+        <w:t xml:space="preserve">random </w:t>
+      </w:r>
+      <w:r>
+        <w:t xml:space="preserve">numbers </w:t>
+      </w:r>
+      <w:r>
+        <w:t>(size n). Second,</w:t>
+      </w:r>
+      <w:r>
+        <w:t xml:space="preserve"> the </w:t>
+      </w:r>
+      <w:r>
+        <w:t>node</w:t>
+      </w:r>
+      <w:r>
+        <w:t xml:space="preserve"> takes the two arrays reduced to its position</w:t>
+      </w:r>
+      <w:r>
+        <w:t>,</w:t>
+      </w:r>
+      <w:r>
+        <w:t xml:space="preserve"> then chooses the</w:t>
+      </w:r>
+      <w:r>
+        <w:t xml:space="preserve"> highest value at a given position from the</w:t>
+      </w:r>
+      <w:r>
+        <w:t xml:space="preserve"> two arrays, at a given </w:t>
+      </w:r>
+      <w:r>
+        <w:lastRenderedPageBreak/>
+        <w:t>position (on the first iteration, this skips</w:t>
+      </w:r>
+      <w:r>
+        <w:t xml:space="preserve"> directly to step 3</w:t>
+      </w:r>
+      <w:r>
+        <w:t>).</w:t>
       </w:r>
       <w:r>
         <w:t xml:space="preserve"> Third, the array reduces, or in other words, sends it’s now maximized array to the </w:t>
       </w:r>
-      <w:bookmarkStart w:id="0" w:name="_GoBack"/>
-      <w:bookmarkEnd w:id="0"/>
+      <w:r>
+        <w:t xml:space="preserve">designated </w:t>
+      </w:r>
+      <w:r>
+        <w:t xml:space="preserve">parent </w:t>
+      </w:r>
+      <w:r>
+        <w:t xml:space="preserve">node </w:t>
+      </w:r>
+      <w:r>
+        <w:t>“below”</w:t>
+      </w:r>
+      <w:r>
+        <w:t xml:space="preserve"> it. </w:t>
+      </w:r>
+      <w:r>
+        <w:t xml:space="preserve">Finally, after all the child nodes have reduced to their parent nodes, ending up at the root node, the final </w:t>
+      </w:r>
+      <w:r>
+        <w:rPr>
+          <w:noProof/>
+        </w:rPr>
+        <w:drawing>
+          <wp:anchor distT="0" distB="0" distL="114300" distR="114300" simplePos="0" relativeHeight="251658240" behindDoc="0" locked="0" layoutInCell="1" allowOverlap="1" wp14:anchorId="2D9344C2" wp14:editId="6BFC4DFD">
+            <wp:simplePos x="0" y="0"/>
+            <wp:positionH relativeFrom="column">
+              <wp:posOffset>398780</wp:posOffset>
+            </wp:positionH>
+            <wp:positionV relativeFrom="paragraph">
+              <wp:posOffset>1489075</wp:posOffset>
+            </wp:positionV>
+            <wp:extent cx="5257800" cy="2732405"/>
+            <wp:effectExtent l="0" t="0" r="0" b="10795"/>
+            <wp:wrapTopAndBottom/>
+            <wp:docPr id="2" name="Picture 2"/>
+            <wp:cNvGraphicFramePr>
+              <a:graphicFrameLocks xmlns:a="http://schemas.openxmlformats.org/drawingml/2006/main" noChangeAspect="1"/>
+            </wp:cNvGraphicFramePr>
+            <a:graphic xmlns:a="http://schemas.openxmlformats.org/drawingml/2006/main">
+              <a:graphicData uri="http://schemas.openxmlformats.org/drawingml/2006/picture">
+                <pic:pic xmlns:pic="http://schemas.openxmlformats.org/drawingml/2006/picture">
+                  <pic:nvPicPr>
+                    <pic:cNvPr id="0" name="Picture 2" descr="../../../../../../../Desktop/Screen%20Shot%202015-12-25%20at"/>
+                    <pic:cNvPicPr>
+                      <a:picLocks noChangeAspect="1" noChangeArrowheads="1"/>
+                    </pic:cNvPicPr>
+                  </pic:nvPicPr>
+                  <pic:blipFill>
+                    <a:blip r:embed="rId5">
+                      <a:extLst>
+                        <a:ext uri="{28A0092B-C50C-407E-A947-70E740481C1C}">
+                          <a14:useLocalDpi xmlns:a14="http://schemas.microsoft.com/office/drawing/2010/main" val="0"/>
+                        </a:ext>
+                      </a:extLst>
+                    </a:blip>
+                    <a:stretch>
+                      <a:fillRect/>
+                    </a:stretch>
+                  </pic:blipFill>
+                  <pic:spPr bwMode="auto">
+                    <a:xfrm>
+                      <a:off x="0" y="0"/>
+                      <a:ext cx="5257800" cy="2732405"/>
+                    </a:xfrm>
+                    <a:prstGeom prst="rect">
+                      <a:avLst/>
+                    </a:prstGeom>
+                    <a:noFill/>
+                    <a:ln>
+                      <a:noFill/>
+                    </a:ln>
+                  </pic:spPr>
+                </pic:pic>
+              </a:graphicData>
+            </a:graphic>
+            <wp14:sizeRelH relativeFrom="page">
+              <wp14:pctWidth>0</wp14:pctWidth>
+            </wp14:sizeRelH>
+            <wp14:sizeRelV relativeFrom="page">
+              <wp14:pctHeight>0</wp14:pctHeight>
+            </wp14:sizeRelV>
+          </wp:anchor>
+        </w:drawing>
+      </w:r>
+      <w:r>
+        <w:t>array contains the maximum value for each position</w:t>
+      </w:r>
+      <w:r>
+        <w:t xml:space="preserve"> in the array</w:t>
+      </w:r>
+      <w:r>
+        <w:t xml:space="preserve">, over all </w:t>
+      </w:r>
+      <w:r>
+        <w:t>nodes in the tree.</w:t>
+      </w:r>
     </w:p>
     <w:p>
       <w:pPr>
@@ -116,8 +331,79 @@
     </w:p>
     <w:p>
       <w:pPr>
-        <w:pStyle w:val="Heading1"/>
+        <w:spacing w:line="480" w:lineRule="auto"/>
       </w:pPr>
+      <w:r>
+        <w:tab/>
+      </w:r>
+      <w:r>
+        <w:t>General p</w:t>
+      </w:r>
+      <w:r>
+        <w:t xml:space="preserve">erformance results from my algorithm are charted above. </w:t>
+      </w:r>
+      <w:r>
+        <w:t xml:space="preserve">This graph depicts </w:t>
+      </w:r>
+      <w:r>
+        <w:t xml:space="preserve">the execution time of different problem sizes, ranging from 100- to 100,000- sized arrays of randomly generated integers. </w:t>
+      </w:r>
+      <w:r>
+        <w:t xml:space="preserve">These numbers </w:t>
+      </w:r>
+      <w:r>
+        <w:t>show us</w:t>
+      </w:r>
+      <w:r>
+        <w:t xml:space="preserve"> some very interesting results, a </w:t>
+      </w:r>
+      <w:r>
+        <w:t>few</w:t>
+      </w:r>
+      <w:r>
+        <w:t xml:space="preserve"> of which I’</w:t>
+      </w:r>
+      <w:r>
+        <w:t>d like to touch on.</w:t>
+      </w:r>
+      <w:r>
+        <w:t xml:space="preserve"> First, for a given number of nodes, say 32, the execution time</w:t>
+      </w:r>
+      <w:r>
+        <w:t xml:space="preserve"> takes</w:t>
+      </w:r>
+      <w:r>
+        <w:t xml:space="preserve"> almost 10x longer for each graph respectively. In other words, the time for a 10,000-sized array to execute on 32 nodes takes 10x less than 100,000. This is interesting because it shows us that the communication time is nearly consta</w:t>
+      </w:r>
+      <w:r>
+        <w:t>nt</w:t>
+      </w:r>
+      <w:r>
+        <w:t>, or at least that there’s no significant difference</w:t>
+      </w:r>
+      <w:r>
+        <w:t xml:space="preserve"> between the two array sizes.</w:t>
+      </w:r>
+      <w:r>
+        <w:t xml:space="preserve"> Second, </w:t>
+      </w:r>
+      <w:r>
+        <w:t xml:space="preserve">observe the difference in speed for each vector size, for </w:t>
+      </w:r>
+      <w:r>
+        <w:t>a given</w:t>
+      </w:r>
+      <w:r>
+        <w:t xml:space="preserve"> number of nodes. The coefficient of growth between </w:t>
+      </w:r>
+      <w:r>
+        <w:t>for problem size 1000 on 2, 4, 8, 16, and 32 nodes is nearly identical to the scale of growth on problem size 100,000 for 2, 4, 8, 16, and 32 nodes. Again, I believe this attests to the fact that communication time between the nodes is not the primary factor in increasing execution time. However, this leads us to the finals point I’</w:t>
+      </w:r>
+      <w:r>
+        <w:t>d like to make.</w:t>
+      </w:r>
+      <w:bookmarkStart w:id="0" w:name="_GoBack"/>
+      <w:bookmarkEnd w:id="0"/>
     </w:p>
     <w:sectPr>
       <w:pgSz w:w="12240" w:h="15840"/>
@@ -919,4 +1205,16 @@
     </a:ext>
   </a:extLst>
 </a:theme>
+</file>
+
+<file path=customXml/item1.xml><?xml version="1.0" encoding="utf-8"?>
+<b:Sources xmlns:b="http://schemas.openxmlformats.org/officeDocument/2006/bibliography" xmlns="http://schemas.openxmlformats.org/officeDocument/2006/bibliography" SelectedStyle="/APA.XSL" StyleName="APA"/>
+</file>
+
+<file path=customXml/itemProps1.xml><?xml version="1.0" encoding="utf-8"?>
+<ds:datastoreItem xmlns:ds="http://schemas.openxmlformats.org/officeDocument/2006/customXml" ds:itemID="{4B66E3BE-7BF0-E54C-B6EA-BD07F826A925}">
+  <ds:schemaRefs>
+    <ds:schemaRef ds:uri="http://schemas.openxmlformats.org/officeDocument/2006/bibliography"/>
+  </ds:schemaRefs>
+</ds:datastoreItem>
 </file>
</xml_diff>

<commit_message>
Finished report. Needs final proof.
</commit_message>
<xml_diff>
--- a/Project.docx
+++ b/Project.docx
@@ -176,7 +176,10 @@
         <w:ind w:firstLine="720"/>
       </w:pPr>
       <w:r>
-        <w:t xml:space="preserve">Our goal is to create a program </w:t>
+        <w:t xml:space="preserve">My approach was </w:t>
+      </w:r>
+      <w:r>
+        <w:t xml:space="preserve">to create a program </w:t>
       </w:r>
       <w:r>
         <w:t>which does the following: First, each machine</w:t>
@@ -200,7 +203,22 @@
         <w:t>node</w:t>
       </w:r>
       <w:r>
-        <w:t xml:space="preserve"> takes the two arrays reduced to its position</w:t>
+        <w:t xml:space="preserve"> takes the two arrays</w:t>
+      </w:r>
+      <w:r>
+        <w:t xml:space="preserve"> that are</w:t>
+      </w:r>
+      <w:r>
+        <w:t xml:space="preserve"> reduced </w:t>
+      </w:r>
+      <w:r>
+        <w:t xml:space="preserve">(sent) </w:t>
+      </w:r>
+      <w:r>
+        <w:t>to</w:t>
+      </w:r>
+      <w:r>
+        <w:t xml:space="preserve"> it</w:t>
       </w:r>
       <w:r>
         <w:t>,</w:t>
@@ -209,23 +227,56 @@
         <w:t xml:space="preserve"> then chooses the</w:t>
       </w:r>
       <w:r>
-        <w:t xml:space="preserve"> highest value at a given position from the</w:t>
-      </w:r>
-      <w:r>
-        <w:t xml:space="preserve"> two arrays, at a given </w:t>
+        <w:t xml:space="preserve"> highest value at a given position</w:t>
+      </w:r>
+      <w:r>
+        <w:t>,</w:t>
+      </w:r>
+      <w:r>
+        <w:t xml:space="preserve"> </w:t>
+      </w:r>
+      <w:r>
+        <w:t xml:space="preserve">from </w:t>
+      </w:r>
+      <w:r>
+        <w:t>either array</w:t>
+      </w:r>
+      <w:r>
+        <w:t xml:space="preserve">, </w:t>
       </w:r>
       <w:r>
         <w:lastRenderedPageBreak/>
-        <w:t>position (on the first iteration, this skips</w:t>
+        <w:t>then</w:t>
+      </w:r>
+      <w:r>
+        <w:t xml:space="preserve"> assigns that as the result in its </w:t>
+      </w:r>
+      <w:r>
+        <w:t>final result</w:t>
+      </w:r>
+      <w:r>
+        <w:t xml:space="preserve"> </w:t>
+      </w:r>
+      <w:r>
+        <w:t>(on the first iteration, this skips</w:t>
       </w:r>
       <w:r>
         <w:t xml:space="preserve"> directly to step 3</w:t>
       </w:r>
       <w:r>
+        <w:t xml:space="preserve"> since we only have one array to compare</w:t>
+      </w:r>
+      <w:r>
         <w:t>).</w:t>
       </w:r>
       <w:r>
-        <w:t xml:space="preserve"> Third, the array reduces, or in other words, sends it’s now maximized array to the </w:t>
+        <w:t xml:space="preserve"> Third, the a</w:t>
+      </w:r>
+      <w:r>
+        <w:t xml:space="preserve">rray reduces, or in other words sends, </w:t>
+      </w:r>
+      <w:r>
+        <w:t xml:space="preserve">its now maximized array to the </w:t>
       </w:r>
       <w:r>
         <w:t xml:space="preserve">designated </w:t>
@@ -243,23 +294,29 @@
         <w:t xml:space="preserve"> it. </w:t>
       </w:r>
       <w:r>
-        <w:t xml:space="preserve">Finally, after all the child nodes have reduced to their parent nodes, ending up at the root node, the final </w:t>
+        <w:t xml:space="preserve">Finally, after all the child nodes have reduced to their parent nodes, </w:t>
+      </w:r>
+      <w:r>
+        <w:t>we end up at the root node, where</w:t>
+      </w:r>
+      <w:r>
+        <w:t xml:space="preserve"> the final array contains the maximum value </w:t>
       </w:r>
       <w:r>
         <w:rPr>
           <w:noProof/>
         </w:rPr>
         <w:drawing>
-          <wp:anchor distT="0" distB="0" distL="114300" distR="114300" simplePos="0" relativeHeight="251658240" behindDoc="0" locked="0" layoutInCell="1" allowOverlap="1" wp14:anchorId="2D9344C2" wp14:editId="6BFC4DFD">
+          <wp:anchor distT="0" distB="0" distL="114300" distR="114300" simplePos="0" relativeHeight="251658240" behindDoc="0" locked="0" layoutInCell="1" allowOverlap="1" wp14:anchorId="2D9344C2" wp14:editId="264119FE">
             <wp:simplePos x="0" y="0"/>
             <wp:positionH relativeFrom="column">
-              <wp:posOffset>398780</wp:posOffset>
+              <wp:posOffset>-173990</wp:posOffset>
             </wp:positionH>
             <wp:positionV relativeFrom="paragraph">
-              <wp:posOffset>1489075</wp:posOffset>
+              <wp:posOffset>1830705</wp:posOffset>
             </wp:positionV>
-            <wp:extent cx="5257800" cy="2732405"/>
-            <wp:effectExtent l="0" t="0" r="0" b="10795"/>
+            <wp:extent cx="6158230" cy="3200400"/>
+            <wp:effectExtent l="0" t="0" r="0" b="0"/>
             <wp:wrapTopAndBottom/>
             <wp:docPr id="2" name="Picture 2"/>
             <wp:cNvGraphicFramePr>
@@ -289,7 +346,7 @@
                   <pic:spPr bwMode="auto">
                     <a:xfrm>
                       <a:off x="0" y="0"/>
-                      <a:ext cx="5257800" cy="2732405"/>
+                      <a:ext cx="6158230" cy="3200400"/>
                     </a:xfrm>
                     <a:prstGeom prst="rect">
                       <a:avLst/>
@@ -312,7 +369,7 @@
         </w:drawing>
       </w:r>
       <w:r>
-        <w:t>array contains the maximum value for each position</w:t>
+        <w:t>for each position</w:t>
       </w:r>
       <w:r>
         <w:t xml:space="preserve"> in the array</w:t>
@@ -331,11 +388,18 @@
     </w:p>
     <w:p>
       <w:pPr>
+        <w:pStyle w:val="Heading1"/>
         <w:spacing w:line="480" w:lineRule="auto"/>
       </w:pPr>
       <w:r>
-        <w:tab/>
-      </w:r>
+        <w:t>Results</w:t>
+      </w:r>
+    </w:p>
+    <w:p>
+      <w:pPr>
+        <w:spacing w:line="480" w:lineRule="auto"/>
+        <w:ind w:firstLine="720"/>
+      </w:pPr>
       <w:r>
         <w:t>General p</w:t>
       </w:r>
@@ -367,13 +431,28 @@
         <w:t>d like to touch on.</w:t>
       </w:r>
       <w:r>
-        <w:t xml:space="preserve"> First, for a given number of nodes, say 32, the execution time</w:t>
+        <w:t xml:space="preserve"> </w:t>
+      </w:r>
+    </w:p>
+    <w:p>
+      <w:pPr>
+        <w:spacing w:line="480" w:lineRule="auto"/>
+        <w:ind w:firstLine="720"/>
+      </w:pPr>
+      <w:r>
+        <w:t>First, for a given number of nodes, say 32, the execution time</w:t>
       </w:r>
       <w:r>
         <w:t xml:space="preserve"> takes</w:t>
       </w:r>
       <w:r>
-        <w:t xml:space="preserve"> almost 10x longer for each graph respectively. In other words, the time for a 10,000-sized array to execute on 32 nodes takes 10x less than 100,000. This is interesting because it shows us that the communication time is nearly consta</w:t>
+        <w:t xml:space="preserve"> almost 10x longer for each </w:t>
+      </w:r>
+      <w:r>
+        <w:t>array-size</w:t>
+      </w:r>
+      <w:r>
+        <w:t xml:space="preserve"> respectively. In other words, the time for a 10,000-sized array to execute on 32 nodes takes 10x less than 100,000. This is interesting because it shows us that the communication time is nearly consta</w:t>
       </w:r>
       <w:r>
         <w:t>nt</w:t>
@@ -385,7 +464,83 @@
         <w:t xml:space="preserve"> between the two array sizes.</w:t>
       </w:r>
       <w:r>
-        <w:t xml:space="preserve"> Second, </w:t>
+        <w:t xml:space="preserve"> </w:t>
+      </w:r>
+    </w:p>
+    <w:p>
+      <w:pPr>
+        <w:spacing w:line="480" w:lineRule="auto"/>
+        <w:ind w:firstLine="720"/>
+      </w:pPr>
+      <w:r>
+        <w:rPr>
+          <w:noProof/>
+        </w:rPr>
+        <w:drawing>
+          <wp:anchor distT="0" distB="0" distL="114300" distR="114300" simplePos="0" relativeHeight="251659264" behindDoc="0" locked="0" layoutInCell="1" allowOverlap="1" wp14:anchorId="66F20EEE" wp14:editId="177C4076">
+            <wp:simplePos x="0" y="0"/>
+            <wp:positionH relativeFrom="column">
+              <wp:posOffset>52070</wp:posOffset>
+            </wp:positionH>
+            <wp:positionV relativeFrom="paragraph">
+              <wp:posOffset>2169795</wp:posOffset>
+            </wp:positionV>
+            <wp:extent cx="5943600" cy="3589655"/>
+            <wp:effectExtent l="0" t="0" r="0" b="0"/>
+            <wp:wrapTopAndBottom/>
+            <wp:docPr id="3" name="Picture 3" descr="../../../../../../../Desktop/Screen%20Shot%202015-12-25%20at"/>
+            <wp:cNvGraphicFramePr>
+              <a:graphicFrameLocks xmlns:a="http://schemas.openxmlformats.org/drawingml/2006/main" noChangeAspect="1"/>
+            </wp:cNvGraphicFramePr>
+            <a:graphic xmlns:a="http://schemas.openxmlformats.org/drawingml/2006/main">
+              <a:graphicData uri="http://schemas.openxmlformats.org/drawingml/2006/picture">
+                <pic:pic xmlns:pic="http://schemas.openxmlformats.org/drawingml/2006/picture">
+                  <pic:nvPicPr>
+                    <pic:cNvPr id="0" name="Picture 3" descr="../../../../../../../Desktop/Screen%20Shot%202015-12-25%20at"/>
+                    <pic:cNvPicPr>
+                      <a:picLocks noChangeAspect="1" noChangeArrowheads="1"/>
+                    </pic:cNvPicPr>
+                  </pic:nvPicPr>
+                  <pic:blipFill>
+                    <a:blip r:embed="rId6">
+                      <a:extLst>
+                        <a:ext uri="{28A0092B-C50C-407E-A947-70E740481C1C}">
+                          <a14:useLocalDpi xmlns:a14="http://schemas.microsoft.com/office/drawing/2010/main" val="0"/>
+                        </a:ext>
+                      </a:extLst>
+                    </a:blip>
+                    <a:srcRect/>
+                    <a:stretch>
+                      <a:fillRect/>
+                    </a:stretch>
+                  </pic:blipFill>
+                  <pic:spPr bwMode="auto">
+                    <a:xfrm>
+                      <a:off x="0" y="0"/>
+                      <a:ext cx="5943600" cy="3589655"/>
+                    </a:xfrm>
+                    <a:prstGeom prst="rect">
+                      <a:avLst/>
+                    </a:prstGeom>
+                    <a:noFill/>
+                    <a:ln>
+                      <a:noFill/>
+                    </a:ln>
+                  </pic:spPr>
+                </pic:pic>
+              </a:graphicData>
+            </a:graphic>
+            <wp14:sizeRelH relativeFrom="page">
+              <wp14:pctWidth>0</wp14:pctWidth>
+            </wp14:sizeRelH>
+            <wp14:sizeRelV relativeFrom="page">
+              <wp14:pctHeight>0</wp14:pctHeight>
+            </wp14:sizeRelV>
+          </wp:anchor>
+        </w:drawing>
+      </w:r>
+      <w:r>
+        <w:t xml:space="preserve">Second, </w:t>
       </w:r>
       <w:r>
         <w:t xml:space="preserve">observe the difference in speed for each vector size, for </w:t>
@@ -397,13 +552,172 @@
         <w:t xml:space="preserve"> number of nodes. The coefficient of growth between </w:t>
       </w:r>
       <w:r>
-        <w:t>for problem size 1000 on 2, 4, 8, 16, and 32 nodes is nearly identical to the scale of growth on problem size 100,000 for 2, 4, 8, 16, and 32 nodes. Again, I believe this attests to the fact that communication time between the nodes is not the primary factor in increasing execution time. However, this leads us to the finals point I’</w:t>
+        <w:t>for problem size 1000 on 2, 4, 8, 16, and 32 nodes is nearly identical to the scale of growth on problem size 100,000 for 2, 4, 8, 16, and 32 nodes. Again, I believe this attests to the fact that communication time between the nodes is not the primary factor in increasing execution time. However, this leads us to</w:t>
+      </w:r>
+      <w:r>
+        <w:t xml:space="preserve"> the final</w:t>
+      </w:r>
+      <w:r>
+        <w:t xml:space="preserve"> point I’</w:t>
       </w:r>
       <w:r>
         <w:t>d like to make.</w:t>
+      </w:r>
+      <w:r>
+        <w:t xml:space="preserve"> </w:t>
+      </w:r>
+    </w:p>
+    <w:p>
+      <w:pPr>
+        <w:spacing w:line="480" w:lineRule="auto"/>
+        <w:ind w:firstLine="720"/>
+      </w:pPr>
+    </w:p>
+    <w:p>
+      <w:pPr>
+        <w:spacing w:line="480" w:lineRule="auto"/>
+        <w:ind w:firstLine="720"/>
+      </w:pPr>
+      <w:r>
+        <w:t>W</w:t>
+      </w:r>
+      <w:r>
+        <w:t xml:space="preserve">hile I did my best to make the communication time </w:t>
+      </w:r>
+      <w:r>
+        <w:t>dominate the calculation time of the program</w:t>
+      </w:r>
+      <w:r>
+        <w:t>, I just couldn’t do it. In an attempt to scale down execution time to be smaller than communication</w:t>
+      </w:r>
+      <w:r>
+        <w:t xml:space="preserve"> time</w:t>
+      </w:r>
+      <w:r>
+        <w:t xml:space="preserve"> I dropped the array size to just 100 integers. </w:t>
+      </w:r>
+      <w:r>
+        <w:t xml:space="preserve">However, this didn’t change the execution time growth coefficient at all (see graph </w:t>
+      </w:r>
+      <w:r>
+        <w:t xml:space="preserve">just </w:t>
+      </w:r>
+      <w:r>
+        <w:t>above</w:t>
+      </w:r>
+      <w:r>
+        <w:t xml:space="preserve">). </w:t>
+      </w:r>
+      <w:r>
+        <w:t xml:space="preserve">As we can see from </w:t>
+      </w:r>
+      <w:r>
+        <w:t>this</w:t>
+      </w:r>
+      <w:r>
+        <w:t xml:space="preserve"> graph, </w:t>
+      </w:r>
+      <w:r>
+        <w:t xml:space="preserve">and the linear </w:t>
+      </w:r>
+      <w:r>
+        <w:t>trend line</w:t>
+      </w:r>
+      <w:r>
+        <w:t xml:space="preserve"> I added, the growth of the execution time was nearly linear. </w:t>
+      </w:r>
+      <w:r>
+        <w:t xml:space="preserve">If I had to surmise the reasoning behind these results, and the </w:t>
+      </w:r>
+      <w:r>
+        <w:t>failure</w:t>
+      </w:r>
+      <w:r>
+        <w:t xml:space="preserve"> of communication time </w:t>
+      </w:r>
+      <w:r>
+        <w:t>to affect</w:t>
+      </w:r>
+      <w:r>
+        <w:t xml:space="preserve"> the outcome, I would guess that if we drastically increased the number of nodes or shrunk the problem size even further, we’d </w:t>
+      </w:r>
+      <w:r>
+        <w:t xml:space="preserve">finally observe a more significant </w:t>
+      </w:r>
+      <w:r>
+        <w:t>impact from</w:t>
+      </w:r>
+      <w:r>
+        <w:t xml:space="preserve"> communication</w:t>
+      </w:r>
+      <w:r>
+        <w:t xml:space="preserve"> on</w:t>
+      </w:r>
+      <w:r>
+        <w:t xml:space="preserve"> total</w:t>
+      </w:r>
+      <w:r>
+        <w:t xml:space="preserve"> runtime</w:t>
+      </w:r>
+      <w:r>
+        <w:t xml:space="preserve">. Additionally, the low communication time could also be simply due to the type of problem we’re dealing with, that is, we’re just passing arrays back and forth. This is probably far different than moving </w:t>
+      </w:r>
+      <w:r>
+        <w:t>large</w:t>
+      </w:r>
+      <w:r>
+        <w:t xml:space="preserve">, unconventional, </w:t>
+      </w:r>
+      <w:r>
+        <w:t xml:space="preserve">data </w:t>
+      </w:r>
+      <w:r>
+        <w:t>objects around instead.</w:t>
+      </w:r>
+    </w:p>
+    <w:p>
+      <w:pPr>
+        <w:pStyle w:val="Heading1"/>
+        <w:spacing w:line="480" w:lineRule="auto"/>
+      </w:pPr>
+      <w:r>
+        <w:t>Conclusion</w:t>
+      </w:r>
+    </w:p>
+    <w:p>
+      <w:pPr>
+        <w:spacing w:line="480" w:lineRule="auto"/>
+        <w:ind w:firstLine="720"/>
+      </w:pPr>
+      <w:r>
+        <w:t xml:space="preserve">First, </w:t>
+      </w:r>
+      <w:r>
+        <w:t xml:space="preserve">this particular problem is dominated by problem size far more than communication time. </w:t>
+      </w:r>
+      <w:r>
+        <w:t xml:space="preserve">Second, execution time grew, for each problem size, with a nearly identical growth coefficient; which is to say that each time we increased </w:t>
+      </w:r>
+      <w:r>
+        <w:t>from 2, to 4, to 8, and so on nodes, our execution time growth was proportional</w:t>
+      </w:r>
+      <w:r>
+        <w:t>ly very similar</w:t>
+      </w:r>
+      <w:r>
+        <w:t xml:space="preserve"> for both a 100-sized array and a 100,000-sized array.</w:t>
+      </w:r>
+      <w:r>
+        <w:t xml:space="preserve"> Finally, despite shrinking the </w:t>
+      </w:r>
+      <w:r>
+        <w:t>problem size down to a relatively small number, we saw that communication time between nodes was still insignificant. We could potentially increase the number of nodes significantly or simply change the problem type to observe a scenario where communication time dominated total execution time.</w:t>
       </w:r>
       <w:bookmarkStart w:id="0" w:name="_GoBack"/>
       <w:bookmarkEnd w:id="0"/>
+      <w:r>
+        <w:t xml:space="preserve"> </w:t>
+      </w:r>
     </w:p>
     <w:sectPr>
       <w:pgSz w:w="12240" w:h="15840"/>
@@ -1212,7 +1526,7 @@
 </file>
 
 <file path=customXml/itemProps1.xml><?xml version="1.0" encoding="utf-8"?>
-<ds:datastoreItem xmlns:ds="http://schemas.openxmlformats.org/officeDocument/2006/customXml" ds:itemID="{4B66E3BE-7BF0-E54C-B6EA-BD07F826A925}">
+<ds:datastoreItem xmlns:ds="http://schemas.openxmlformats.org/officeDocument/2006/customXml" ds:itemID="{675D8F8E-629A-7A4A-8FB1-8776DC135A4A}">
   <ds:schemaRefs>
     <ds:schemaRef ds:uri="http://schemas.openxmlformats.org/officeDocument/2006/bibliography"/>
   </ds:schemaRefs>

</xml_diff>